<commit_message>
Fix formatting in DATE-CUST-TOPICAgenda.docx to streamline agenda item display
</commit_message>
<xml_diff>
--- a/DATE-CUST-TOPICAgenda.docx
+++ b/DATE-CUST-TOPICAgenda.docx
@@ -221,13 +221,8 @@
               <w:spacing w:after="0"/>
             </w:pPr>
             <w:r>
-              <w:t xml:space="preserve">{% for item in </w:t>
+              <w:t>{% for item in primaries %}</w:t>
             </w:r>
-            <w:proofErr w:type="gramStart"/>
-            <w:r>
-              <w:t>primaries %}</w:t>
-            </w:r>
-            <w:proofErr w:type="gramEnd"/>
           </w:p>
           <w:p>
             <w:pPr>
@@ -238,7 +233,6 @@
               </w:numPr>
               <w:spacing w:after="0"/>
             </w:pPr>
-            <w:proofErr w:type="gramStart"/>
             <w:r>
               <w:t>{{</w:t>
             </w:r>
@@ -260,30 +254,17 @@
             <w:r>
               <w:t>{{</w:t>
             </w:r>
-            <w:proofErr w:type="spellStart"/>
             <w:r>
               <w:t>item</w:t>
             </w:r>
             <w:r>
               <w:t>.role</w:t>
             </w:r>
-            <w:proofErr w:type="spellEnd"/>
-            <w:proofErr w:type="gramEnd"/>
             <w:r>
               <w:t>}}</w:t>
             </w:r>
-          </w:p>
-          <w:p>
             <w:r>
-              <w:t xml:space="preserve">{% </w:t>
-            </w:r>
-            <w:proofErr w:type="spellStart"/>
-            <w:r>
-              <w:t>endfor</w:t>
-            </w:r>
-            <w:proofErr w:type="spellEnd"/>
-            <w:r>
-              <w:t xml:space="preserve"> %}</w:t>
+              <w:t>{% endfor %}</w:t>
             </w:r>
           </w:p>
         </w:tc>
@@ -302,11 +283,7 @@
               <w:t>item</w:t>
             </w:r>
             <w:r>
-              <w:t xml:space="preserve"> in </w:t>
-            </w:r>
-            <w:proofErr w:type="gramStart"/>
-            <w:r>
-              <w:t>support</w:t>
+              <w:t xml:space="preserve"> in support</w:t>
             </w:r>
             <w:r>
               <w:t>ing</w:t>
@@ -314,7 +291,6 @@
             <w:r>
               <w:t xml:space="preserve"> %}</w:t>
             </w:r>
-            <w:proofErr w:type="gramEnd"/>
           </w:p>
           <w:p>
             <w:pPr>
@@ -325,7 +301,6 @@
               </w:numPr>
               <w:spacing w:after="0"/>
             </w:pPr>
-            <w:proofErr w:type="gramStart"/>
             <w:r>
               <w:t>{{</w:t>
             </w:r>
@@ -347,30 +322,17 @@
             <w:r>
               <w:t>{{</w:t>
             </w:r>
-            <w:proofErr w:type="spellStart"/>
             <w:r>
               <w:t>item</w:t>
             </w:r>
             <w:r>
               <w:t>.role</w:t>
             </w:r>
-            <w:proofErr w:type="spellEnd"/>
-            <w:proofErr w:type="gramEnd"/>
             <w:r>
               <w:t>}}</w:t>
             </w:r>
-          </w:p>
-          <w:p>
             <w:r>
-              <w:t xml:space="preserve">{% </w:t>
-            </w:r>
-            <w:proofErr w:type="spellStart"/>
-            <w:r>
-              <w:t>endfor</w:t>
-            </w:r>
-            <w:proofErr w:type="spellEnd"/>
-            <w:r>
-              <w:t xml:space="preserve"> %}</w:t>
+              <w:t>{% endfor %}</w:t>
             </w:r>
           </w:p>
         </w:tc>
@@ -407,23 +369,7 @@
               <w:pStyle w:val="Heading2"/>
             </w:pPr>
             <w:r>
-              <w:t xml:space="preserve">{% for </w:t>
-            </w:r>
-            <w:proofErr w:type="gramStart"/>
-            <w:r>
-              <w:t>item</w:t>
-            </w:r>
-            <w:proofErr w:type="gramEnd"/>
-            <w:r>
-              <w:t xml:space="preserve"> in </w:t>
-            </w:r>
-            <w:proofErr w:type="spellStart"/>
-            <w:r>
-              <w:t>agenda_items</w:t>
-            </w:r>
-            <w:proofErr w:type="spellEnd"/>
-            <w:r>
-              <w:t xml:space="preserve"> %}</w:t>
+              <w:t>{% for item in agenda_items %}</w:t>
             </w:r>
           </w:p>
         </w:tc>
@@ -436,17 +382,7 @@
               <w:pStyle w:val="Heading2"/>
             </w:pPr>
             <w:r>
-              <w:t>{{</w:t>
-            </w:r>
-            <w:proofErr w:type="spellStart"/>
-            <w:proofErr w:type="gramStart"/>
-            <w:r>
-              <w:t>item.time</w:t>
-            </w:r>
-            <w:proofErr w:type="spellEnd"/>
-            <w:proofErr w:type="gramEnd"/>
-            <w:r>
-              <w:t>}}</w:t>
+              <w:t>{{item.time}}</w:t>
             </w:r>
           </w:p>
         </w:tc>
@@ -459,32 +395,12 @@
               <w:pStyle w:val="Heading2"/>
             </w:pPr>
             <w:r>
-              <w:t>{{</w:t>
-            </w:r>
-            <w:proofErr w:type="spellStart"/>
-            <w:proofErr w:type="gramStart"/>
-            <w:r>
-              <w:t>item.topic</w:t>
-            </w:r>
-            <w:proofErr w:type="spellEnd"/>
-            <w:proofErr w:type="gramEnd"/>
-            <w:r>
-              <w:t>}}</w:t>
+              <w:t>{{item.topic}}</w:t>
             </w:r>
           </w:p>
           <w:p>
             <w:r>
-              <w:t>{{</w:t>
-            </w:r>
-            <w:proofErr w:type="spellStart"/>
-            <w:proofErr w:type="gramStart"/>
-            <w:r>
-              <w:t>item.description</w:t>
-            </w:r>
-            <w:proofErr w:type="spellEnd"/>
-            <w:proofErr w:type="gramEnd"/>
-            <w:r>
-              <w:t>}}</w:t>
+              <w:t>{{item.description}}</w:t>
             </w:r>
           </w:p>
         </w:tc>
@@ -497,17 +413,7 @@
               <w:pStyle w:val="Heading2"/>
             </w:pPr>
             <w:r>
-              <w:t>{{</w:t>
-            </w:r>
-            <w:proofErr w:type="spellStart"/>
-            <w:proofErr w:type="gramStart"/>
-            <w:r>
-              <w:t>item.owner</w:t>
-            </w:r>
-            <w:proofErr w:type="spellEnd"/>
-            <w:proofErr w:type="gramEnd"/>
-            <w:r>
-              <w:t xml:space="preserve">}} </w:t>
+              <w:t xml:space="preserve">{{item.owner}} </w:t>
             </w:r>
           </w:p>
           <w:p/>
@@ -523,15 +429,7 @@
               <w:pStyle w:val="Heading2"/>
             </w:pPr>
             <w:r>
-              <w:t xml:space="preserve">{% </w:t>
-            </w:r>
-            <w:proofErr w:type="spellStart"/>
-            <w:r>
-              <w:t>endfor</w:t>
-            </w:r>
-            <w:proofErr w:type="spellEnd"/>
-            <w:r>
-              <w:t xml:space="preserve"> %}</w:t>
+              <w:t>{% endfor %}</w:t>
             </w:r>
           </w:p>
         </w:tc>
@@ -676,7 +574,7 @@
                   </a:prstGeom>
                   <a:extLst>
                     <a:ext uri="{FAA26D3D-D897-4be2-8F04-BA451C77F1D7}">
-                      <ma14:placeholderFlag xmlns:arto="http://schemas.microsoft.com/office/word/2006/arto" xmlns:a14="http://schemas.microsoft.com/office/drawing/2010/main" xmlns:ma14="http://schemas.microsoft.com/office/mac/drawingml/2011/main" xmlns:w="http://schemas.openxmlformats.org/wordprocessingml/2006/main" xmlns:w10="urn:schemas-microsoft-com:office:word" xmlns:v="urn:schemas-microsoft-com:vml" xmlns:o="urn:schemas-microsoft-com:office:office" xmlns:mv="urn:schemas-microsoft-com:mac:vml" xmlns:mo="http://schemas.microsoft.com/office/mac/office/2008/main" xmlns=""/>
+                      <ma14:placeholderFlag xmlns="" xmlns:mo="http://schemas.microsoft.com/office/mac/office/2008/main" xmlns:mv="urn:schemas-microsoft-com:mac:vml" xmlns:o="urn:schemas-microsoft-com:office:office" xmlns:v="urn:schemas-microsoft-com:vml" xmlns:w10="urn:schemas-microsoft-com:office:word" xmlns:w="http://schemas.openxmlformats.org/wordprocessingml/2006/main" xmlns:ma14="http://schemas.microsoft.com/office/mac/drawingml/2011/main" xmlns:a14="http://schemas.microsoft.com/office/drawing/2010/main" xmlns:arto="http://schemas.microsoft.com/office/word/2006/arto"/>
                     </a:ext>
                   </a:extLst>
                 </pic:spPr>
@@ -4592,19 +4490,67 @@
 </file>
 
 <file path=customXml/item1.xml><?xml version="1.0" encoding="utf-8"?>
-<b:Sources xmlns:b="http://schemas.openxmlformats.org/officeDocument/2006/bibliography" xmlns="http://schemas.openxmlformats.org/officeDocument/2006/bibliography" SelectedStyle="\APA.XSL" StyleName="APA"/>
+<p:properties xmlns:p="http://schemas.microsoft.com/office/2006/metadata/properties" xmlns:xsi="http://www.w3.org/2001/XMLSchema-instance" xmlns:pc="http://schemas.microsoft.com/office/infopath/2007/PartnerControls">
+  <documentManagement>
+    <_ip_UnifiedCompliancePolicyUIAction xmlns="http://schemas.microsoft.com/sharepoint/v3" xsi:nil="true"/>
+    <_ip_UnifiedCompliancePolicyProperties xmlns="http://schemas.microsoft.com/sharepoint/v3" xsi:nil="true"/>
+    <OneNoteFluid_FileOrder xmlns="e8caffc5-b365-4ac8-bd6e-888711f76d64">=</OneNoteFluid_FileOrder>
+    <lcf76f155ced4ddcb4097134ff3c332f xmlns="e8caffc5-b365-4ac8-bd6e-888711f76d64">
+      <Terms xmlns="http://schemas.microsoft.com/office/infopath/2007/PartnerControls"/>
+    </lcf76f155ced4ddcb4097134ff3c332f>
+    <TaxCatchAll xmlns="230e9df3-be65-4c73-a93b-d1236ebd677e" xsi:nil="true"/>
+    <SharedWithUsers xmlns="0ecd9e27-b12c-4135-bf06-933e0ad8a934">
+      <UserInfo>
+        <DisplayName>Jim Nickel</DisplayName>
+        <AccountId>9995</AccountId>
+        <AccountType/>
+      </UserInfo>
+      <UserInfo>
+        <DisplayName>Jay Leask</DisplayName>
+        <AccountId>12568</AccountId>
+        <AccountType/>
+      </UserInfo>
+      <UserInfo>
+        <DisplayName>Aimee Hittinger</DisplayName>
+        <AccountId>9709</AccountId>
+        <AccountType/>
+      </UserInfo>
+      <UserInfo>
+        <DisplayName>Bill Barkovic</DisplayName>
+        <AccountId>642</AccountId>
+        <AccountType/>
+      </UserInfo>
+      <UserInfo>
+        <DisplayName>Brent Nix</DisplayName>
+        <AccountId>9134</AccountId>
+        <AccountType/>
+      </UserInfo>
+      <UserInfo>
+        <DisplayName>Chuck Ladd</DisplayName>
+        <AccountId>919</AccountId>
+        <AccountType/>
+      </UserInfo>
+      <UserInfo>
+        <DisplayName>Don Lionetti</DisplayName>
+        <AccountId>1143</AccountId>
+        <AccountType/>
+      </UserInfo>
+      <UserInfo>
+        <DisplayName>Mac Quig</DisplayName>
+        <AccountId>5951</AccountId>
+        <AccountType/>
+      </UserInfo>
+      <UserInfo>
+        <DisplayName>Pete Nash</DisplayName>
+        <AccountId>1156</AccountId>
+        <AccountType/>
+      </UserInfo>
+    </SharedWithUsers>
+  </documentManagement>
+</p:properties>
 </file>
 
 <file path=customXml/item2.xml><?xml version="1.0" encoding="utf-8"?>
-<?mso-contentType ?>
-<FormTemplates xmlns="http://schemas.microsoft.com/sharepoint/v3/contenttype/forms">
-  <Display>DocumentLibraryForm</Display>
-  <Edit>DocumentLibraryForm</Edit>
-  <New>DocumentLibraryForm</New>
-</FormTemplates>
-</file>
-
-<file path=customXml/item3.xml><?xml version="1.0" encoding="utf-8"?>
 <ct:contentTypeSchema xmlns:ct="http://schemas.microsoft.com/office/2006/metadata/contentType" xmlns:ma="http://schemas.microsoft.com/office/2006/metadata/properties/metaAttributes" ct:_="" ma:_="" ma:contentTypeName="Document" ma:contentTypeID="0x0101001F6F56747742D44CABBC2A1267D67289" ma:contentTypeVersion="24" ma:contentTypeDescription="Create a new document." ma:contentTypeScope="" ma:versionID="5c30b92bd366966200a0bdd4946ec41b">
   <xsd:schema xmlns:xsd="http://www.w3.org/2001/XMLSchema" xmlns:xs="http://www.w3.org/2001/XMLSchema" xmlns:p="http://schemas.microsoft.com/office/2006/metadata/properties" xmlns:ns1="http://schemas.microsoft.com/sharepoint/v3" xmlns:ns2="e8caffc5-b365-4ac8-bd6e-888711f76d64" xmlns:ns3="0ecd9e27-b12c-4135-bf06-933e0ad8a934" xmlns:ns4="230e9df3-be65-4c73-a93b-d1236ebd677e" targetNamespace="http://schemas.microsoft.com/office/2006/metadata/properties" ma:root="true" ma:fieldsID="2aabd9d9da5d9ffae91a5c8338fd0c1f" ns1:_="" ns2:_="" ns3:_="" ns4:_="">
     <xsd:import namespace="http://schemas.microsoft.com/sharepoint/v3"/>
@@ -4901,84 +4847,33 @@
 </ct:contentTypeSchema>
 </file>
 
+<file path=customXml/item3.xml><?xml version="1.0" encoding="utf-8"?>
+<?mso-contentType ?>
+<FormTemplates xmlns="http://schemas.microsoft.com/sharepoint/v3/contenttype/forms">
+  <Display>DocumentLibraryForm</Display>
+  <Edit>DocumentLibraryForm</Edit>
+  <New>DocumentLibraryForm</New>
+</FormTemplates>
+</file>
+
 <file path=customXml/item4.xml><?xml version="1.0" encoding="utf-8"?>
-<p:properties xmlns:p="http://schemas.microsoft.com/office/2006/metadata/properties" xmlns:xsi="http://www.w3.org/2001/XMLSchema-instance" xmlns:pc="http://schemas.microsoft.com/office/infopath/2007/PartnerControls">
-  <documentManagement>
-    <_ip_UnifiedCompliancePolicyUIAction xmlns="http://schemas.microsoft.com/sharepoint/v3" xsi:nil="true"/>
-    <_ip_UnifiedCompliancePolicyProperties xmlns="http://schemas.microsoft.com/sharepoint/v3" xsi:nil="true"/>
-    <OneNoteFluid_FileOrder xmlns="e8caffc5-b365-4ac8-bd6e-888711f76d64">=</OneNoteFluid_FileOrder>
-    <lcf76f155ced4ddcb4097134ff3c332f xmlns="e8caffc5-b365-4ac8-bd6e-888711f76d64">
-      <Terms xmlns="http://schemas.microsoft.com/office/infopath/2007/PartnerControls"/>
-    </lcf76f155ced4ddcb4097134ff3c332f>
-    <TaxCatchAll xmlns="230e9df3-be65-4c73-a93b-d1236ebd677e" xsi:nil="true"/>
-    <SharedWithUsers xmlns="0ecd9e27-b12c-4135-bf06-933e0ad8a934">
-      <UserInfo>
-        <DisplayName>Jim Nickel</DisplayName>
-        <AccountId>9995</AccountId>
-        <AccountType/>
-      </UserInfo>
-      <UserInfo>
-        <DisplayName>Jay Leask</DisplayName>
-        <AccountId>12568</AccountId>
-        <AccountType/>
-      </UserInfo>
-      <UserInfo>
-        <DisplayName>Aimee Hittinger</DisplayName>
-        <AccountId>9709</AccountId>
-        <AccountType/>
-      </UserInfo>
-      <UserInfo>
-        <DisplayName>Bill Barkovic</DisplayName>
-        <AccountId>642</AccountId>
-        <AccountType/>
-      </UserInfo>
-      <UserInfo>
-        <DisplayName>Brent Nix</DisplayName>
-        <AccountId>9134</AccountId>
-        <AccountType/>
-      </UserInfo>
-      <UserInfo>
-        <DisplayName>Chuck Ladd</DisplayName>
-        <AccountId>919</AccountId>
-        <AccountType/>
-      </UserInfo>
-      <UserInfo>
-        <DisplayName>Don Lionetti</DisplayName>
-        <AccountId>1143</AccountId>
-        <AccountType/>
-      </UserInfo>
-      <UserInfo>
-        <DisplayName>Mac Quig</DisplayName>
-        <AccountId>5951</AccountId>
-        <AccountType/>
-      </UserInfo>
-      <UserInfo>
-        <DisplayName>Pete Nash</DisplayName>
-        <AccountId>1156</AccountId>
-        <AccountType/>
-      </UserInfo>
-    </SharedWithUsers>
-  </documentManagement>
-</p:properties>
+<b:Sources xmlns:b="http://schemas.openxmlformats.org/officeDocument/2006/bibliography" xmlns="http://schemas.openxmlformats.org/officeDocument/2006/bibliography" SelectedStyle="\APA.XSL" StyleName="APA"/>
 </file>
 
 <file path=customXml/itemProps1.xml><?xml version="1.0" encoding="utf-8"?>
-<ds:datastoreItem xmlns:ds="http://schemas.openxmlformats.org/officeDocument/2006/customXml" ds:itemID="{AEF30C48-162C-4589-8273-6C7F9FA666A2}">
+<ds:datastoreItem xmlns:ds="http://schemas.openxmlformats.org/officeDocument/2006/customXml" ds:itemID="{F54636F1-9E43-4326-9046-B6232FF05A59}">
   <ds:schemaRefs>
-    <ds:schemaRef ds:uri="http://schemas.openxmlformats.org/officeDocument/2006/bibliography"/>
+    <ds:schemaRef ds:uri="http://schemas.microsoft.com/office/2006/metadata/properties"/>
+    <ds:schemaRef ds:uri="http://schemas.microsoft.com/office/infopath/2007/PartnerControls"/>
+    <ds:schemaRef ds:uri="http://schemas.microsoft.com/sharepoint/v3"/>
+    <ds:schemaRef ds:uri="e8caffc5-b365-4ac8-bd6e-888711f76d64"/>
+    <ds:schemaRef ds:uri="230e9df3-be65-4c73-a93b-d1236ebd677e"/>
+    <ds:schemaRef ds:uri="0ecd9e27-b12c-4135-bf06-933e0ad8a934"/>
   </ds:schemaRefs>
 </ds:datastoreItem>
 </file>
 
 <file path=customXml/itemProps2.xml><?xml version="1.0" encoding="utf-8"?>
-<ds:datastoreItem xmlns:ds="http://schemas.openxmlformats.org/officeDocument/2006/customXml" ds:itemID="{2A0A9544-037E-4957-9E69-E970AB1FC61E}">
-  <ds:schemaRefs>
-    <ds:schemaRef ds:uri="http://schemas.microsoft.com/sharepoint/v3/contenttype/forms"/>
-  </ds:schemaRefs>
-</ds:datastoreItem>
-</file>
-
-<file path=customXml/itemProps3.xml><?xml version="1.0" encoding="utf-8"?>
 <ds:datastoreItem xmlns:ds="http://schemas.openxmlformats.org/officeDocument/2006/customXml" ds:itemID="{307A148D-9927-4564-8DB4-A67CBA1A2E9C}">
   <ds:schemaRefs>
     <ds:schemaRef ds:uri="http://schemas.microsoft.com/office/2006/metadata/contentType"/>
@@ -4999,15 +4894,18 @@
 </ds:datastoreItem>
 </file>
 
+<file path=customXml/itemProps3.xml><?xml version="1.0" encoding="utf-8"?>
+<ds:datastoreItem xmlns:ds="http://schemas.openxmlformats.org/officeDocument/2006/customXml" ds:itemID="{2A0A9544-037E-4957-9E69-E970AB1FC61E}">
+  <ds:schemaRefs>
+    <ds:schemaRef ds:uri="http://schemas.microsoft.com/sharepoint/v3/contenttype/forms"/>
+  </ds:schemaRefs>
+</ds:datastoreItem>
+</file>
+
 <file path=customXml/itemProps4.xml><?xml version="1.0" encoding="utf-8"?>
-<ds:datastoreItem xmlns:ds="http://schemas.openxmlformats.org/officeDocument/2006/customXml" ds:itemID="{F54636F1-9E43-4326-9046-B6232FF05A59}">
+<ds:datastoreItem xmlns:ds="http://schemas.openxmlformats.org/officeDocument/2006/customXml" ds:itemID="{AEF30C48-162C-4589-8273-6C7F9FA666A2}">
   <ds:schemaRefs>
-    <ds:schemaRef ds:uri="http://schemas.microsoft.com/office/2006/metadata/properties"/>
-    <ds:schemaRef ds:uri="http://schemas.microsoft.com/office/infopath/2007/PartnerControls"/>
-    <ds:schemaRef ds:uri="http://schemas.microsoft.com/sharepoint/v3"/>
-    <ds:schemaRef ds:uri="e8caffc5-b365-4ac8-bd6e-888711f76d64"/>
-    <ds:schemaRef ds:uri="230e9df3-be65-4c73-a93b-d1236ebd677e"/>
-    <ds:schemaRef ds:uri="0ecd9e27-b12c-4135-bf06-933e0ad8a934"/>
+    <ds:schemaRef ds:uri="http://schemas.openxmlformats.org/officeDocument/2006/bibliography"/>
   </ds:schemaRefs>
 </ds:datastoreItem>
 </file>

</xml_diff>

<commit_message>
Fix formatting in DATE-CUST-TOPICAgenda.docx to improve layout and readability of agenda items
</commit_message>
<xml_diff>
--- a/DATE-CUST-TOPICAgenda.docx
+++ b/DATE-CUST-TOPICAgenda.docx
@@ -221,8 +221,13 @@
               <w:spacing w:after="0"/>
             </w:pPr>
             <w:r>
-              <w:t>{% for item in primaries %}</w:t>
-            </w:r>
+              <w:t xml:space="preserve">{% for item in </w:t>
+            </w:r>
+            <w:proofErr w:type="gramStart"/>
+            <w:r>
+              <w:t>primaries %}</w:t>
+            </w:r>
+            <w:proofErr w:type="gramEnd"/>
           </w:p>
           <w:p>
             <w:pPr>
@@ -233,6 +238,7 @@
               </w:numPr>
               <w:spacing w:after="0"/>
             </w:pPr>
+            <w:proofErr w:type="gramStart"/>
             <w:r>
               <w:t>{{</w:t>
             </w:r>
@@ -254,17 +260,28 @@
             <w:r>
               <w:t>{{</w:t>
             </w:r>
+            <w:proofErr w:type="spellStart"/>
             <w:r>
               <w:t>item</w:t>
             </w:r>
             <w:r>
               <w:t>.role</w:t>
             </w:r>
+            <w:proofErr w:type="spellEnd"/>
+            <w:proofErr w:type="gramEnd"/>
             <w:r>
               <w:t>}}</w:t>
             </w:r>
             <w:r>
-              <w:t>{% endfor %}</w:t>
+              <w:t xml:space="preserve">{% </w:t>
+            </w:r>
+            <w:proofErr w:type="spellStart"/>
+            <w:r>
+              <w:t>endfor</w:t>
+            </w:r>
+            <w:proofErr w:type="spellEnd"/>
+            <w:r>
+              <w:t xml:space="preserve"> %}</w:t>
             </w:r>
           </w:p>
         </w:tc>
@@ -283,7 +300,11 @@
               <w:t>item</w:t>
             </w:r>
             <w:r>
-              <w:t xml:space="preserve"> in support</w:t>
+              <w:t xml:space="preserve"> in </w:t>
+            </w:r>
+            <w:proofErr w:type="gramStart"/>
+            <w:r>
+              <w:t>support</w:t>
             </w:r>
             <w:r>
               <w:t>ing</w:t>
@@ -291,6 +312,7 @@
             <w:r>
               <w:t xml:space="preserve"> %}</w:t>
             </w:r>
+            <w:proofErr w:type="gramEnd"/>
           </w:p>
           <w:p>
             <w:pPr>
@@ -301,6 +323,7 @@
               </w:numPr>
               <w:spacing w:after="0"/>
             </w:pPr>
+            <w:proofErr w:type="gramStart"/>
             <w:r>
               <w:t>{{</w:t>
             </w:r>
@@ -322,17 +345,28 @@
             <w:r>
               <w:t>{{</w:t>
             </w:r>
+            <w:proofErr w:type="spellStart"/>
             <w:r>
               <w:t>item</w:t>
             </w:r>
             <w:r>
               <w:t>.role</w:t>
             </w:r>
+            <w:proofErr w:type="spellEnd"/>
+            <w:proofErr w:type="gramEnd"/>
             <w:r>
               <w:t>}}</w:t>
             </w:r>
             <w:r>
-              <w:t>{% endfor %}</w:t>
+              <w:t xml:space="preserve">{% </w:t>
+            </w:r>
+            <w:proofErr w:type="spellStart"/>
+            <w:r>
+              <w:t>endfor</w:t>
+            </w:r>
+            <w:proofErr w:type="spellEnd"/>
+            <w:r>
+              <w:t xml:space="preserve"> %}</w:t>
             </w:r>
           </w:p>
         </w:tc>
@@ -354,88 +388,108 @@
         <w:tblLook w:val="04A0" w:firstRow="1" w:lastRow="0" w:firstColumn="1" w:lastColumn="0" w:noHBand="0" w:noVBand="1"/>
       </w:tblPr>
       <w:tblGrid>
-        <w:gridCol w:w="1710"/>
-        <w:gridCol w:w="2995"/>
-        <w:gridCol w:w="2727"/>
-        <w:gridCol w:w="2648"/>
+        <w:gridCol w:w="1678"/>
+        <w:gridCol w:w="1171"/>
+        <w:gridCol w:w="1867"/>
+        <w:gridCol w:w="3084"/>
+        <w:gridCol w:w="234"/>
+        <w:gridCol w:w="2046"/>
       </w:tblGrid>
       <w:tr>
         <w:tc>
           <w:tcPr>
-            <w:tcW w:w="1710" w:type="dxa"/>
+            <w:tcW w:w="270" w:type="dxa"/>
           </w:tcPr>
           <w:p>
             <w:pPr>
               <w:pStyle w:val="Heading2"/>
             </w:pPr>
             <w:r>
-              <w:t>{% for item in agenda_items %}</w:t>
+              <w:t xml:space="preserve">{% for </w:t>
+            </w:r>
+            <w:proofErr w:type="gramStart"/>
+            <w:r>
+              <w:t>item</w:t>
+            </w:r>
+            <w:proofErr w:type="gramEnd"/>
+            <w:r>
+              <w:t xml:space="preserve"> in </w:t>
+            </w:r>
+            <w:proofErr w:type="spellStart"/>
+            <w:r>
+              <w:t>agenda_items</w:t>
+            </w:r>
+            <w:proofErr w:type="spellEnd"/>
+            <w:r>
+              <w:t xml:space="preserve"> %}</w:t>
             </w:r>
           </w:p>
         </w:tc>
         <w:tc>
           <w:tcPr>
-            <w:tcW w:w="2995" w:type="dxa"/>
+            <w:tcW w:w="3734" w:type="dxa"/>
+            <w:gridSpan w:val="2"/>
           </w:tcPr>
           <w:p>
             <w:pPr>
               <w:pStyle w:val="Heading2"/>
             </w:pPr>
             <w:r>
-              <w:t>{{item.time}}</w:t>
+              <w:t>{{</w:t>
+            </w:r>
+            <w:proofErr w:type="spellStart"/>
+            <w:proofErr w:type="gramStart"/>
+            <w:r>
+              <w:t>item.time</w:t>
+            </w:r>
+            <w:proofErr w:type="spellEnd"/>
+            <w:proofErr w:type="gramEnd"/>
+            <w:r>
+              <w:t>}}</w:t>
             </w:r>
           </w:p>
         </w:tc>
         <w:tc>
           <w:tcPr>
-            <w:tcW w:w="2727" w:type="dxa"/>
+            <w:tcW w:w="3630" w:type="dxa"/>
           </w:tcPr>
           <w:p>
             <w:pPr>
               <w:pStyle w:val="Heading2"/>
             </w:pPr>
             <w:r>
-              <w:t>{{item.topic}}</w:t>
+              <w:t>{{</w:t>
+            </w:r>
+            <w:proofErr w:type="spellStart"/>
+            <w:proofErr w:type="gramStart"/>
+            <w:r>
+              <w:t>item.topic</w:t>
+            </w:r>
+            <w:proofErr w:type="spellEnd"/>
+            <w:proofErr w:type="gramEnd"/>
+            <w:r>
+              <w:t>}}</w:t>
             </w:r>
           </w:p>
           <w:p>
             <w:r>
-              <w:t>{{item.description}}</w:t>
+              <w:t>{{</w:t>
+            </w:r>
+            <w:proofErr w:type="spellStart"/>
+            <w:proofErr w:type="gramStart"/>
+            <w:r>
+              <w:t>item.description</w:t>
+            </w:r>
+            <w:proofErr w:type="spellEnd"/>
+            <w:proofErr w:type="gramEnd"/>
+            <w:r>
+              <w:t>}}</w:t>
             </w:r>
           </w:p>
         </w:tc>
         <w:tc>
           <w:tcPr>
-            <w:tcW w:w="2648" w:type="dxa"/>
-          </w:tcPr>
-          <w:p>
-            <w:pPr>
-              <w:pStyle w:val="Heading2"/>
-            </w:pPr>
-            <w:r>
-              <w:t xml:space="preserve">{{item.owner}} </w:t>
-            </w:r>
-          </w:p>
-          <w:p/>
-        </w:tc>
-      </w:tr>
-      <w:tr>
-        <w:tc>
-          <w:tcPr>
-            <w:tcW w:w="1710" w:type="dxa"/>
-          </w:tcPr>
-          <w:p>
-            <w:pPr>
-              <w:pStyle w:val="Heading2"/>
-            </w:pPr>
-            <w:r>
-              <w:t>{% endfor %}</w:t>
-            </w:r>
-          </w:p>
-        </w:tc>
-        <w:tc>
-          <w:tcPr>
-            <w:tcW w:w="2995" w:type="dxa"/>
+            <w:tcW w:w="239" w:type="dxa"/>
           </w:tcPr>
           <w:p>
             <w:pPr>
@@ -445,7 +499,55 @@
         </w:tc>
         <w:tc>
           <w:tcPr>
-            <w:tcW w:w="2727" w:type="dxa"/>
+            <w:tcW w:w="2207" w:type="dxa"/>
+          </w:tcPr>
+          <w:p>
+            <w:pPr>
+              <w:pStyle w:val="Heading2"/>
+            </w:pPr>
+            <w:r>
+              <w:t>{{</w:t>
+            </w:r>
+            <w:proofErr w:type="spellStart"/>
+            <w:proofErr w:type="gramStart"/>
+            <w:r>
+              <w:t>item.owner</w:t>
+            </w:r>
+            <w:proofErr w:type="spellEnd"/>
+            <w:proofErr w:type="gramEnd"/>
+            <w:r>
+              <w:t xml:space="preserve">}} </w:t>
+            </w:r>
+          </w:p>
+          <w:p/>
+        </w:tc>
+      </w:tr>
+      <w:tr>
+        <w:tc>
+          <w:tcPr>
+            <w:tcW w:w="1695" w:type="dxa"/>
+            <w:gridSpan w:val="2"/>
+          </w:tcPr>
+          <w:p>
+            <w:pPr>
+              <w:pStyle w:val="Heading2"/>
+            </w:pPr>
+            <w:r>
+              <w:t xml:space="preserve">{% </w:t>
+            </w:r>
+            <w:proofErr w:type="spellStart"/>
+            <w:r>
+              <w:t>endfor</w:t>
+            </w:r>
+            <w:proofErr w:type="spellEnd"/>
+            <w:r>
+              <w:t xml:space="preserve"> %}</w:t>
+            </w:r>
+          </w:p>
+        </w:tc>
+        <w:tc>
+          <w:tcPr>
+            <w:tcW w:w="2309" w:type="dxa"/>
           </w:tcPr>
           <w:p>
             <w:pPr>
@@ -455,7 +557,27 @@
         </w:tc>
         <w:tc>
           <w:tcPr>
-            <w:tcW w:w="2648" w:type="dxa"/>
+            <w:tcW w:w="3630" w:type="dxa"/>
+          </w:tcPr>
+          <w:p>
+            <w:pPr>
+              <w:pStyle w:val="Heading2"/>
+            </w:pPr>
+          </w:p>
+        </w:tc>
+        <w:tc>
+          <w:tcPr>
+            <w:tcW w:w="239" w:type="dxa"/>
+          </w:tcPr>
+          <w:p>
+            <w:pPr>
+              <w:pStyle w:val="Heading2"/>
+            </w:pPr>
+          </w:p>
+        </w:tc>
+        <w:tc>
+          <w:tcPr>
+            <w:tcW w:w="2207" w:type="dxa"/>
           </w:tcPr>
           <w:p>
             <w:pPr>
@@ -574,7 +696,7 @@
                   </a:prstGeom>
                   <a:extLst>
                     <a:ext uri="{FAA26D3D-D897-4be2-8F04-BA451C77F1D7}">
-                      <ma14:placeholderFlag xmlns="" xmlns:mo="http://schemas.microsoft.com/office/mac/office/2008/main" xmlns:mv="urn:schemas-microsoft-com:mac:vml" xmlns:o="urn:schemas-microsoft-com:office:office" xmlns:v="urn:schemas-microsoft-com:vml" xmlns:w10="urn:schemas-microsoft-com:office:word" xmlns:w="http://schemas.openxmlformats.org/wordprocessingml/2006/main" xmlns:ma14="http://schemas.microsoft.com/office/mac/drawingml/2011/main" xmlns:a14="http://schemas.microsoft.com/office/drawing/2010/main" xmlns:arto="http://schemas.microsoft.com/office/word/2006/arto"/>
+                      <ma14:placeholderFlag xmlns:arto="http://schemas.microsoft.com/office/word/2006/arto" xmlns:a14="http://schemas.microsoft.com/office/drawing/2010/main" xmlns:ma14="http://schemas.microsoft.com/office/mac/drawingml/2011/main" xmlns:w="http://schemas.openxmlformats.org/wordprocessingml/2006/main" xmlns:w10="urn:schemas-microsoft-com:office:word" xmlns:v="urn:schemas-microsoft-com:vml" xmlns:o="urn:schemas-microsoft-com:office:office" xmlns:mv="urn:schemas-microsoft-com:mac:vml" xmlns:mo="http://schemas.microsoft.com/office/mac/office/2008/main" xmlns=""/>
                     </a:ext>
                   </a:extLst>
                 </pic:spPr>
@@ -4490,67 +4612,19 @@
 </file>
 
 <file path=customXml/item1.xml><?xml version="1.0" encoding="utf-8"?>
-<p:properties xmlns:p="http://schemas.microsoft.com/office/2006/metadata/properties" xmlns:xsi="http://www.w3.org/2001/XMLSchema-instance" xmlns:pc="http://schemas.microsoft.com/office/infopath/2007/PartnerControls">
-  <documentManagement>
-    <_ip_UnifiedCompliancePolicyUIAction xmlns="http://schemas.microsoft.com/sharepoint/v3" xsi:nil="true"/>
-    <_ip_UnifiedCompliancePolicyProperties xmlns="http://schemas.microsoft.com/sharepoint/v3" xsi:nil="true"/>
-    <OneNoteFluid_FileOrder xmlns="e8caffc5-b365-4ac8-bd6e-888711f76d64">=</OneNoteFluid_FileOrder>
-    <lcf76f155ced4ddcb4097134ff3c332f xmlns="e8caffc5-b365-4ac8-bd6e-888711f76d64">
-      <Terms xmlns="http://schemas.microsoft.com/office/infopath/2007/PartnerControls"/>
-    </lcf76f155ced4ddcb4097134ff3c332f>
-    <TaxCatchAll xmlns="230e9df3-be65-4c73-a93b-d1236ebd677e" xsi:nil="true"/>
-    <SharedWithUsers xmlns="0ecd9e27-b12c-4135-bf06-933e0ad8a934">
-      <UserInfo>
-        <DisplayName>Jim Nickel</DisplayName>
-        <AccountId>9995</AccountId>
-        <AccountType/>
-      </UserInfo>
-      <UserInfo>
-        <DisplayName>Jay Leask</DisplayName>
-        <AccountId>12568</AccountId>
-        <AccountType/>
-      </UserInfo>
-      <UserInfo>
-        <DisplayName>Aimee Hittinger</DisplayName>
-        <AccountId>9709</AccountId>
-        <AccountType/>
-      </UserInfo>
-      <UserInfo>
-        <DisplayName>Bill Barkovic</DisplayName>
-        <AccountId>642</AccountId>
-        <AccountType/>
-      </UserInfo>
-      <UserInfo>
-        <DisplayName>Brent Nix</DisplayName>
-        <AccountId>9134</AccountId>
-        <AccountType/>
-      </UserInfo>
-      <UserInfo>
-        <DisplayName>Chuck Ladd</DisplayName>
-        <AccountId>919</AccountId>
-        <AccountType/>
-      </UserInfo>
-      <UserInfo>
-        <DisplayName>Don Lionetti</DisplayName>
-        <AccountId>1143</AccountId>
-        <AccountType/>
-      </UserInfo>
-      <UserInfo>
-        <DisplayName>Mac Quig</DisplayName>
-        <AccountId>5951</AccountId>
-        <AccountType/>
-      </UserInfo>
-      <UserInfo>
-        <DisplayName>Pete Nash</DisplayName>
-        <AccountId>1156</AccountId>
-        <AccountType/>
-      </UserInfo>
-    </SharedWithUsers>
-  </documentManagement>
-</p:properties>
+<b:Sources xmlns:b="http://schemas.openxmlformats.org/officeDocument/2006/bibliography" xmlns="http://schemas.openxmlformats.org/officeDocument/2006/bibliography" SelectedStyle="\APA.XSL" StyleName="APA"/>
 </file>
 
 <file path=customXml/item2.xml><?xml version="1.0" encoding="utf-8"?>
+<?mso-contentType ?>
+<FormTemplates xmlns="http://schemas.microsoft.com/sharepoint/v3/contenttype/forms">
+  <Display>DocumentLibraryForm</Display>
+  <Edit>DocumentLibraryForm</Edit>
+  <New>DocumentLibraryForm</New>
+</FormTemplates>
+</file>
+
+<file path=customXml/item3.xml><?xml version="1.0" encoding="utf-8"?>
 <ct:contentTypeSchema xmlns:ct="http://schemas.microsoft.com/office/2006/metadata/contentType" xmlns:ma="http://schemas.microsoft.com/office/2006/metadata/properties/metaAttributes" ct:_="" ma:_="" ma:contentTypeName="Document" ma:contentTypeID="0x0101001F6F56747742D44CABBC2A1267D67289" ma:contentTypeVersion="24" ma:contentTypeDescription="Create a new document." ma:contentTypeScope="" ma:versionID="5c30b92bd366966200a0bdd4946ec41b">
   <xsd:schema xmlns:xsd="http://www.w3.org/2001/XMLSchema" xmlns:xs="http://www.w3.org/2001/XMLSchema" xmlns:p="http://schemas.microsoft.com/office/2006/metadata/properties" xmlns:ns1="http://schemas.microsoft.com/sharepoint/v3" xmlns:ns2="e8caffc5-b365-4ac8-bd6e-888711f76d64" xmlns:ns3="0ecd9e27-b12c-4135-bf06-933e0ad8a934" xmlns:ns4="230e9df3-be65-4c73-a93b-d1236ebd677e" targetNamespace="http://schemas.microsoft.com/office/2006/metadata/properties" ma:root="true" ma:fieldsID="2aabd9d9da5d9ffae91a5c8338fd0c1f" ns1:_="" ns2:_="" ns3:_="" ns4:_="">
     <xsd:import namespace="http://schemas.microsoft.com/sharepoint/v3"/>
@@ -4847,33 +4921,84 @@
 </ct:contentTypeSchema>
 </file>
 
-<file path=customXml/item3.xml><?xml version="1.0" encoding="utf-8"?>
-<?mso-contentType ?>
-<FormTemplates xmlns="http://schemas.microsoft.com/sharepoint/v3/contenttype/forms">
-  <Display>DocumentLibraryForm</Display>
-  <Edit>DocumentLibraryForm</Edit>
-  <New>DocumentLibraryForm</New>
-</FormTemplates>
-</file>
-
 <file path=customXml/item4.xml><?xml version="1.0" encoding="utf-8"?>
-<b:Sources xmlns:b="http://schemas.openxmlformats.org/officeDocument/2006/bibliography" xmlns="http://schemas.openxmlformats.org/officeDocument/2006/bibliography" SelectedStyle="\APA.XSL" StyleName="APA"/>
+<p:properties xmlns:p="http://schemas.microsoft.com/office/2006/metadata/properties" xmlns:xsi="http://www.w3.org/2001/XMLSchema-instance" xmlns:pc="http://schemas.microsoft.com/office/infopath/2007/PartnerControls">
+  <documentManagement>
+    <_ip_UnifiedCompliancePolicyUIAction xmlns="http://schemas.microsoft.com/sharepoint/v3" xsi:nil="true"/>
+    <_ip_UnifiedCompliancePolicyProperties xmlns="http://schemas.microsoft.com/sharepoint/v3" xsi:nil="true"/>
+    <OneNoteFluid_FileOrder xmlns="e8caffc5-b365-4ac8-bd6e-888711f76d64">=</OneNoteFluid_FileOrder>
+    <lcf76f155ced4ddcb4097134ff3c332f xmlns="e8caffc5-b365-4ac8-bd6e-888711f76d64">
+      <Terms xmlns="http://schemas.microsoft.com/office/infopath/2007/PartnerControls"/>
+    </lcf76f155ced4ddcb4097134ff3c332f>
+    <TaxCatchAll xmlns="230e9df3-be65-4c73-a93b-d1236ebd677e" xsi:nil="true"/>
+    <SharedWithUsers xmlns="0ecd9e27-b12c-4135-bf06-933e0ad8a934">
+      <UserInfo>
+        <DisplayName>Jim Nickel</DisplayName>
+        <AccountId>9995</AccountId>
+        <AccountType/>
+      </UserInfo>
+      <UserInfo>
+        <DisplayName>Jay Leask</DisplayName>
+        <AccountId>12568</AccountId>
+        <AccountType/>
+      </UserInfo>
+      <UserInfo>
+        <DisplayName>Aimee Hittinger</DisplayName>
+        <AccountId>9709</AccountId>
+        <AccountType/>
+      </UserInfo>
+      <UserInfo>
+        <DisplayName>Bill Barkovic</DisplayName>
+        <AccountId>642</AccountId>
+        <AccountType/>
+      </UserInfo>
+      <UserInfo>
+        <DisplayName>Brent Nix</DisplayName>
+        <AccountId>9134</AccountId>
+        <AccountType/>
+      </UserInfo>
+      <UserInfo>
+        <DisplayName>Chuck Ladd</DisplayName>
+        <AccountId>919</AccountId>
+        <AccountType/>
+      </UserInfo>
+      <UserInfo>
+        <DisplayName>Don Lionetti</DisplayName>
+        <AccountId>1143</AccountId>
+        <AccountType/>
+      </UserInfo>
+      <UserInfo>
+        <DisplayName>Mac Quig</DisplayName>
+        <AccountId>5951</AccountId>
+        <AccountType/>
+      </UserInfo>
+      <UserInfo>
+        <DisplayName>Pete Nash</DisplayName>
+        <AccountId>1156</AccountId>
+        <AccountType/>
+      </UserInfo>
+    </SharedWithUsers>
+  </documentManagement>
+</p:properties>
 </file>
 
 <file path=customXml/itemProps1.xml><?xml version="1.0" encoding="utf-8"?>
-<ds:datastoreItem xmlns:ds="http://schemas.openxmlformats.org/officeDocument/2006/customXml" ds:itemID="{F54636F1-9E43-4326-9046-B6232FF05A59}">
+<ds:datastoreItem xmlns:ds="http://schemas.openxmlformats.org/officeDocument/2006/customXml" ds:itemID="{AEF30C48-162C-4589-8273-6C7F9FA666A2}">
   <ds:schemaRefs>
-    <ds:schemaRef ds:uri="http://schemas.microsoft.com/office/2006/metadata/properties"/>
-    <ds:schemaRef ds:uri="http://schemas.microsoft.com/office/infopath/2007/PartnerControls"/>
-    <ds:schemaRef ds:uri="http://schemas.microsoft.com/sharepoint/v3"/>
-    <ds:schemaRef ds:uri="e8caffc5-b365-4ac8-bd6e-888711f76d64"/>
-    <ds:schemaRef ds:uri="230e9df3-be65-4c73-a93b-d1236ebd677e"/>
-    <ds:schemaRef ds:uri="0ecd9e27-b12c-4135-bf06-933e0ad8a934"/>
+    <ds:schemaRef ds:uri="http://schemas.openxmlformats.org/officeDocument/2006/bibliography"/>
   </ds:schemaRefs>
 </ds:datastoreItem>
 </file>
 
 <file path=customXml/itemProps2.xml><?xml version="1.0" encoding="utf-8"?>
+<ds:datastoreItem xmlns:ds="http://schemas.openxmlformats.org/officeDocument/2006/customXml" ds:itemID="{2A0A9544-037E-4957-9E69-E970AB1FC61E}">
+  <ds:schemaRefs>
+    <ds:schemaRef ds:uri="http://schemas.microsoft.com/sharepoint/v3/contenttype/forms"/>
+  </ds:schemaRefs>
+</ds:datastoreItem>
+</file>
+
+<file path=customXml/itemProps3.xml><?xml version="1.0" encoding="utf-8"?>
 <ds:datastoreItem xmlns:ds="http://schemas.openxmlformats.org/officeDocument/2006/customXml" ds:itemID="{307A148D-9927-4564-8DB4-A67CBA1A2E9C}">
   <ds:schemaRefs>
     <ds:schemaRef ds:uri="http://schemas.microsoft.com/office/2006/metadata/contentType"/>
@@ -4894,18 +5019,15 @@
 </ds:datastoreItem>
 </file>
 
-<file path=customXml/itemProps3.xml><?xml version="1.0" encoding="utf-8"?>
-<ds:datastoreItem xmlns:ds="http://schemas.openxmlformats.org/officeDocument/2006/customXml" ds:itemID="{2A0A9544-037E-4957-9E69-E970AB1FC61E}">
+<file path=customXml/itemProps4.xml><?xml version="1.0" encoding="utf-8"?>
+<ds:datastoreItem xmlns:ds="http://schemas.openxmlformats.org/officeDocument/2006/customXml" ds:itemID="{F54636F1-9E43-4326-9046-B6232FF05A59}">
   <ds:schemaRefs>
-    <ds:schemaRef ds:uri="http://schemas.microsoft.com/sharepoint/v3/contenttype/forms"/>
-  </ds:schemaRefs>
-</ds:datastoreItem>
-</file>
-
-<file path=customXml/itemProps4.xml><?xml version="1.0" encoding="utf-8"?>
-<ds:datastoreItem xmlns:ds="http://schemas.openxmlformats.org/officeDocument/2006/customXml" ds:itemID="{AEF30C48-162C-4589-8273-6C7F9FA666A2}">
-  <ds:schemaRefs>
-    <ds:schemaRef ds:uri="http://schemas.openxmlformats.org/officeDocument/2006/bibliography"/>
+    <ds:schemaRef ds:uri="http://schemas.microsoft.com/office/2006/metadata/properties"/>
+    <ds:schemaRef ds:uri="http://schemas.microsoft.com/office/infopath/2007/PartnerControls"/>
+    <ds:schemaRef ds:uri="http://schemas.microsoft.com/sharepoint/v3"/>
+    <ds:schemaRef ds:uri="e8caffc5-b365-4ac8-bd6e-888711f76d64"/>
+    <ds:schemaRef ds:uri="230e9df3-be65-4c73-a93b-d1236ebd677e"/>
+    <ds:schemaRef ds:uri="0ecd9e27-b12c-4135-bf06-933e0ad8a934"/>
   </ds:schemaRefs>
 </ds:datastoreItem>
 </file>

</xml_diff>

<commit_message>
updated the table formatting in template
</commit_message>
<xml_diff>
--- a/DATE-CUST-TOPICAgenda.docx
+++ b/DATE-CUST-TOPICAgenda.docx
@@ -376,7 +376,7 @@
     <w:tbl>
       <w:tblPr>
         <w:tblStyle w:val="TableGrid"/>
-        <w:tblW w:w="0" w:type="auto"/>
+        <w:tblW w:w="10076" w:type="dxa"/>
         <w:tblBorders>
           <w:top w:val="none" w:sz="0" w:space="0" w:color="auto"/>
           <w:left w:val="none" w:sz="0" w:space="0" w:color="auto"/>
@@ -385,20 +385,20 @@
           <w:insideH w:val="none" w:sz="0" w:space="0" w:color="auto"/>
           <w:insideV w:val="none" w:sz="0" w:space="0" w:color="auto"/>
         </w:tblBorders>
+        <w:tblLayout w:type="fixed"/>
         <w:tblLook w:val="04A0" w:firstRow="1" w:lastRow="0" w:firstColumn="1" w:lastColumn="0" w:noHBand="0" w:noVBand="1"/>
       </w:tblPr>
       <w:tblGrid>
         <w:gridCol w:w="1678"/>
-        <w:gridCol w:w="1171"/>
-        <w:gridCol w:w="1867"/>
-        <w:gridCol w:w="3084"/>
-        <w:gridCol w:w="234"/>
-        <w:gridCol w:w="2046"/>
+        <w:gridCol w:w="1557"/>
+        <w:gridCol w:w="4672"/>
+        <w:gridCol w:w="458"/>
+        <w:gridCol w:w="1711"/>
       </w:tblGrid>
       <w:tr>
         <w:tc>
           <w:tcPr>
-            <w:tcW w:w="270" w:type="dxa"/>
+            <w:tcW w:w="1678" w:type="dxa"/>
           </w:tcPr>
           <w:p>
             <w:pPr>
@@ -427,8 +427,7 @@
         </w:tc>
         <w:tc>
           <w:tcPr>
-            <w:tcW w:w="3734" w:type="dxa"/>
-            <w:gridSpan w:val="2"/>
+            <w:tcW w:w="1557" w:type="dxa"/>
           </w:tcPr>
           <w:p>
             <w:pPr>
@@ -451,7 +450,7 @@
         </w:tc>
         <w:tc>
           <w:tcPr>
-            <w:tcW w:w="3630" w:type="dxa"/>
+            <w:tcW w:w="4672" w:type="dxa"/>
           </w:tcPr>
           <w:p>
             <w:pPr>
@@ -489,7 +488,7 @@
         </w:tc>
         <w:tc>
           <w:tcPr>
-            <w:tcW w:w="239" w:type="dxa"/>
+            <w:tcW w:w="458" w:type="dxa"/>
           </w:tcPr>
           <w:p>
             <w:pPr>
@@ -499,7 +498,7 @@
         </w:tc>
         <w:tc>
           <w:tcPr>
-            <w:tcW w:w="2207" w:type="dxa"/>
+            <w:tcW w:w="1711" w:type="dxa"/>
           </w:tcPr>
           <w:p>
             <w:pPr>
@@ -525,8 +524,7 @@
       <w:tr>
         <w:tc>
           <w:tcPr>
-            <w:tcW w:w="1695" w:type="dxa"/>
-            <w:gridSpan w:val="2"/>
+            <w:tcW w:w="1678" w:type="dxa"/>
           </w:tcPr>
           <w:p>
             <w:pPr>
@@ -547,7 +545,7 @@
         </w:tc>
         <w:tc>
           <w:tcPr>
-            <w:tcW w:w="2309" w:type="dxa"/>
+            <w:tcW w:w="1557" w:type="dxa"/>
           </w:tcPr>
           <w:p>
             <w:pPr>
@@ -557,7 +555,7 @@
         </w:tc>
         <w:tc>
           <w:tcPr>
-            <w:tcW w:w="3630" w:type="dxa"/>
+            <w:tcW w:w="4672" w:type="dxa"/>
           </w:tcPr>
           <w:p>
             <w:pPr>
@@ -567,7 +565,7 @@
         </w:tc>
         <w:tc>
           <w:tcPr>
-            <w:tcW w:w="239" w:type="dxa"/>
+            <w:tcW w:w="458" w:type="dxa"/>
           </w:tcPr>
           <w:p>
             <w:pPr>
@@ -577,7 +575,7 @@
         </w:tc>
         <w:tc>
           <w:tcPr>
-            <w:tcW w:w="2207" w:type="dxa"/>
+            <w:tcW w:w="1711" w:type="dxa"/>
           </w:tcPr>
           <w:p>
             <w:pPr>
@@ -696,7 +694,7 @@
                   </a:prstGeom>
                   <a:extLst>
                     <a:ext uri="{FAA26D3D-D897-4be2-8F04-BA451C77F1D7}">
-                      <ma14:placeholderFlag xmlns:arto="http://schemas.microsoft.com/office/word/2006/arto" xmlns:a14="http://schemas.microsoft.com/office/drawing/2010/main" xmlns:ma14="http://schemas.microsoft.com/office/mac/drawingml/2011/main" xmlns:w="http://schemas.openxmlformats.org/wordprocessingml/2006/main" xmlns:w10="urn:schemas-microsoft-com:office:word" xmlns:v="urn:schemas-microsoft-com:vml" xmlns:o="urn:schemas-microsoft-com:office:office" xmlns:mv="urn:schemas-microsoft-com:mac:vml" xmlns:mo="http://schemas.microsoft.com/office/mac/office/2008/main" xmlns=""/>
+                      <ma14:placeholderFlag xmlns="" xmlns:mo="http://schemas.microsoft.com/office/mac/office/2008/main" xmlns:mv="urn:schemas-microsoft-com:mac:vml" xmlns:o="urn:schemas-microsoft-com:office:office" xmlns:v="urn:schemas-microsoft-com:vml" xmlns:w10="urn:schemas-microsoft-com:office:word" xmlns:w="http://schemas.openxmlformats.org/wordprocessingml/2006/main" xmlns:ma14="http://schemas.microsoft.com/office/mac/drawingml/2011/main" xmlns:a14="http://schemas.microsoft.com/office/drawing/2010/main" xmlns:arto="http://schemas.microsoft.com/office/word/2006/arto"/>
                     </a:ext>
                   </a:extLst>
                 </pic:spPr>
@@ -4612,19 +4610,67 @@
 </file>
 
 <file path=customXml/item1.xml><?xml version="1.0" encoding="utf-8"?>
-<b:Sources xmlns:b="http://schemas.openxmlformats.org/officeDocument/2006/bibliography" xmlns="http://schemas.openxmlformats.org/officeDocument/2006/bibliography" SelectedStyle="\APA.XSL" StyleName="APA"/>
+<p:properties xmlns:p="http://schemas.microsoft.com/office/2006/metadata/properties" xmlns:xsi="http://www.w3.org/2001/XMLSchema-instance" xmlns:pc="http://schemas.microsoft.com/office/infopath/2007/PartnerControls">
+  <documentManagement>
+    <_ip_UnifiedCompliancePolicyUIAction xmlns="http://schemas.microsoft.com/sharepoint/v3" xsi:nil="true"/>
+    <_ip_UnifiedCompliancePolicyProperties xmlns="http://schemas.microsoft.com/sharepoint/v3" xsi:nil="true"/>
+    <OneNoteFluid_FileOrder xmlns="e8caffc5-b365-4ac8-bd6e-888711f76d64">=</OneNoteFluid_FileOrder>
+    <lcf76f155ced4ddcb4097134ff3c332f xmlns="e8caffc5-b365-4ac8-bd6e-888711f76d64">
+      <Terms xmlns="http://schemas.microsoft.com/office/infopath/2007/PartnerControls"/>
+    </lcf76f155ced4ddcb4097134ff3c332f>
+    <TaxCatchAll xmlns="230e9df3-be65-4c73-a93b-d1236ebd677e" xsi:nil="true"/>
+    <SharedWithUsers xmlns="0ecd9e27-b12c-4135-bf06-933e0ad8a934">
+      <UserInfo>
+        <DisplayName>Jim Nickel</DisplayName>
+        <AccountId>9995</AccountId>
+        <AccountType/>
+      </UserInfo>
+      <UserInfo>
+        <DisplayName>Jay Leask</DisplayName>
+        <AccountId>12568</AccountId>
+        <AccountType/>
+      </UserInfo>
+      <UserInfo>
+        <DisplayName>Aimee Hittinger</DisplayName>
+        <AccountId>9709</AccountId>
+        <AccountType/>
+      </UserInfo>
+      <UserInfo>
+        <DisplayName>Bill Barkovic</DisplayName>
+        <AccountId>642</AccountId>
+        <AccountType/>
+      </UserInfo>
+      <UserInfo>
+        <DisplayName>Brent Nix</DisplayName>
+        <AccountId>9134</AccountId>
+        <AccountType/>
+      </UserInfo>
+      <UserInfo>
+        <DisplayName>Chuck Ladd</DisplayName>
+        <AccountId>919</AccountId>
+        <AccountType/>
+      </UserInfo>
+      <UserInfo>
+        <DisplayName>Don Lionetti</DisplayName>
+        <AccountId>1143</AccountId>
+        <AccountType/>
+      </UserInfo>
+      <UserInfo>
+        <DisplayName>Mac Quig</DisplayName>
+        <AccountId>5951</AccountId>
+        <AccountType/>
+      </UserInfo>
+      <UserInfo>
+        <DisplayName>Pete Nash</DisplayName>
+        <AccountId>1156</AccountId>
+        <AccountType/>
+      </UserInfo>
+    </SharedWithUsers>
+  </documentManagement>
+</p:properties>
 </file>
 
 <file path=customXml/item2.xml><?xml version="1.0" encoding="utf-8"?>
-<?mso-contentType ?>
-<FormTemplates xmlns="http://schemas.microsoft.com/sharepoint/v3/contenttype/forms">
-  <Display>DocumentLibraryForm</Display>
-  <Edit>DocumentLibraryForm</Edit>
-  <New>DocumentLibraryForm</New>
-</FormTemplates>
-</file>
-
-<file path=customXml/item3.xml><?xml version="1.0" encoding="utf-8"?>
 <ct:contentTypeSchema xmlns:ct="http://schemas.microsoft.com/office/2006/metadata/contentType" xmlns:ma="http://schemas.microsoft.com/office/2006/metadata/properties/metaAttributes" ct:_="" ma:_="" ma:contentTypeName="Document" ma:contentTypeID="0x0101001F6F56747742D44CABBC2A1267D67289" ma:contentTypeVersion="24" ma:contentTypeDescription="Create a new document." ma:contentTypeScope="" ma:versionID="5c30b92bd366966200a0bdd4946ec41b">
   <xsd:schema xmlns:xsd="http://www.w3.org/2001/XMLSchema" xmlns:xs="http://www.w3.org/2001/XMLSchema" xmlns:p="http://schemas.microsoft.com/office/2006/metadata/properties" xmlns:ns1="http://schemas.microsoft.com/sharepoint/v3" xmlns:ns2="e8caffc5-b365-4ac8-bd6e-888711f76d64" xmlns:ns3="0ecd9e27-b12c-4135-bf06-933e0ad8a934" xmlns:ns4="230e9df3-be65-4c73-a93b-d1236ebd677e" targetNamespace="http://schemas.microsoft.com/office/2006/metadata/properties" ma:root="true" ma:fieldsID="2aabd9d9da5d9ffae91a5c8338fd0c1f" ns1:_="" ns2:_="" ns3:_="" ns4:_="">
     <xsd:import namespace="http://schemas.microsoft.com/sharepoint/v3"/>
@@ -4921,84 +4967,33 @@
 </ct:contentTypeSchema>
 </file>
 
+<file path=customXml/item3.xml><?xml version="1.0" encoding="utf-8"?>
+<?mso-contentType ?>
+<FormTemplates xmlns="http://schemas.microsoft.com/sharepoint/v3/contenttype/forms">
+  <Display>DocumentLibraryForm</Display>
+  <Edit>DocumentLibraryForm</Edit>
+  <New>DocumentLibraryForm</New>
+</FormTemplates>
+</file>
+
 <file path=customXml/item4.xml><?xml version="1.0" encoding="utf-8"?>
-<p:properties xmlns:p="http://schemas.microsoft.com/office/2006/metadata/properties" xmlns:xsi="http://www.w3.org/2001/XMLSchema-instance" xmlns:pc="http://schemas.microsoft.com/office/infopath/2007/PartnerControls">
-  <documentManagement>
-    <_ip_UnifiedCompliancePolicyUIAction xmlns="http://schemas.microsoft.com/sharepoint/v3" xsi:nil="true"/>
-    <_ip_UnifiedCompliancePolicyProperties xmlns="http://schemas.microsoft.com/sharepoint/v3" xsi:nil="true"/>
-    <OneNoteFluid_FileOrder xmlns="e8caffc5-b365-4ac8-bd6e-888711f76d64">=</OneNoteFluid_FileOrder>
-    <lcf76f155ced4ddcb4097134ff3c332f xmlns="e8caffc5-b365-4ac8-bd6e-888711f76d64">
-      <Terms xmlns="http://schemas.microsoft.com/office/infopath/2007/PartnerControls"/>
-    </lcf76f155ced4ddcb4097134ff3c332f>
-    <TaxCatchAll xmlns="230e9df3-be65-4c73-a93b-d1236ebd677e" xsi:nil="true"/>
-    <SharedWithUsers xmlns="0ecd9e27-b12c-4135-bf06-933e0ad8a934">
-      <UserInfo>
-        <DisplayName>Jim Nickel</DisplayName>
-        <AccountId>9995</AccountId>
-        <AccountType/>
-      </UserInfo>
-      <UserInfo>
-        <DisplayName>Jay Leask</DisplayName>
-        <AccountId>12568</AccountId>
-        <AccountType/>
-      </UserInfo>
-      <UserInfo>
-        <DisplayName>Aimee Hittinger</DisplayName>
-        <AccountId>9709</AccountId>
-        <AccountType/>
-      </UserInfo>
-      <UserInfo>
-        <DisplayName>Bill Barkovic</DisplayName>
-        <AccountId>642</AccountId>
-        <AccountType/>
-      </UserInfo>
-      <UserInfo>
-        <DisplayName>Brent Nix</DisplayName>
-        <AccountId>9134</AccountId>
-        <AccountType/>
-      </UserInfo>
-      <UserInfo>
-        <DisplayName>Chuck Ladd</DisplayName>
-        <AccountId>919</AccountId>
-        <AccountType/>
-      </UserInfo>
-      <UserInfo>
-        <DisplayName>Don Lionetti</DisplayName>
-        <AccountId>1143</AccountId>
-        <AccountType/>
-      </UserInfo>
-      <UserInfo>
-        <DisplayName>Mac Quig</DisplayName>
-        <AccountId>5951</AccountId>
-        <AccountType/>
-      </UserInfo>
-      <UserInfo>
-        <DisplayName>Pete Nash</DisplayName>
-        <AccountId>1156</AccountId>
-        <AccountType/>
-      </UserInfo>
-    </SharedWithUsers>
-  </documentManagement>
-</p:properties>
+<b:Sources xmlns:b="http://schemas.openxmlformats.org/officeDocument/2006/bibliography" xmlns="http://schemas.openxmlformats.org/officeDocument/2006/bibliography" SelectedStyle="\APA.XSL" StyleName="APA"/>
 </file>
 
 <file path=customXml/itemProps1.xml><?xml version="1.0" encoding="utf-8"?>
-<ds:datastoreItem xmlns:ds="http://schemas.openxmlformats.org/officeDocument/2006/customXml" ds:itemID="{AEF30C48-162C-4589-8273-6C7F9FA666A2}">
+<ds:datastoreItem xmlns:ds="http://schemas.openxmlformats.org/officeDocument/2006/customXml" ds:itemID="{F54636F1-9E43-4326-9046-B6232FF05A59}">
   <ds:schemaRefs>
-    <ds:schemaRef ds:uri="http://schemas.openxmlformats.org/officeDocument/2006/bibliography"/>
+    <ds:schemaRef ds:uri="http://schemas.microsoft.com/office/2006/metadata/properties"/>
+    <ds:schemaRef ds:uri="http://schemas.microsoft.com/office/infopath/2007/PartnerControls"/>
+    <ds:schemaRef ds:uri="http://schemas.microsoft.com/sharepoint/v3"/>
+    <ds:schemaRef ds:uri="e8caffc5-b365-4ac8-bd6e-888711f76d64"/>
+    <ds:schemaRef ds:uri="230e9df3-be65-4c73-a93b-d1236ebd677e"/>
+    <ds:schemaRef ds:uri="0ecd9e27-b12c-4135-bf06-933e0ad8a934"/>
   </ds:schemaRefs>
 </ds:datastoreItem>
 </file>
 
 <file path=customXml/itemProps2.xml><?xml version="1.0" encoding="utf-8"?>
-<ds:datastoreItem xmlns:ds="http://schemas.openxmlformats.org/officeDocument/2006/customXml" ds:itemID="{2A0A9544-037E-4957-9E69-E970AB1FC61E}">
-  <ds:schemaRefs>
-    <ds:schemaRef ds:uri="http://schemas.microsoft.com/sharepoint/v3/contenttype/forms"/>
-  </ds:schemaRefs>
-</ds:datastoreItem>
-</file>
-
-<file path=customXml/itemProps3.xml><?xml version="1.0" encoding="utf-8"?>
 <ds:datastoreItem xmlns:ds="http://schemas.openxmlformats.org/officeDocument/2006/customXml" ds:itemID="{307A148D-9927-4564-8DB4-A67CBA1A2E9C}">
   <ds:schemaRefs>
     <ds:schemaRef ds:uri="http://schemas.microsoft.com/office/2006/metadata/contentType"/>
@@ -5019,15 +5014,18 @@
 </ds:datastoreItem>
 </file>
 
+<file path=customXml/itemProps3.xml><?xml version="1.0" encoding="utf-8"?>
+<ds:datastoreItem xmlns:ds="http://schemas.openxmlformats.org/officeDocument/2006/customXml" ds:itemID="{2A0A9544-037E-4957-9E69-E970AB1FC61E}">
+  <ds:schemaRefs>
+    <ds:schemaRef ds:uri="http://schemas.microsoft.com/sharepoint/v3/contenttype/forms"/>
+  </ds:schemaRefs>
+</ds:datastoreItem>
+</file>
+
 <file path=customXml/itemProps4.xml><?xml version="1.0" encoding="utf-8"?>
-<ds:datastoreItem xmlns:ds="http://schemas.openxmlformats.org/officeDocument/2006/customXml" ds:itemID="{F54636F1-9E43-4326-9046-B6232FF05A59}">
+<ds:datastoreItem xmlns:ds="http://schemas.openxmlformats.org/officeDocument/2006/customXml" ds:itemID="{AEF30C48-162C-4589-8273-6C7F9FA666A2}">
   <ds:schemaRefs>
-    <ds:schemaRef ds:uri="http://schemas.microsoft.com/office/2006/metadata/properties"/>
-    <ds:schemaRef ds:uri="http://schemas.microsoft.com/office/infopath/2007/PartnerControls"/>
-    <ds:schemaRef ds:uri="http://schemas.microsoft.com/sharepoint/v3"/>
-    <ds:schemaRef ds:uri="e8caffc5-b365-4ac8-bd6e-888711f76d64"/>
-    <ds:schemaRef ds:uri="230e9df3-be65-4c73-a93b-d1236ebd677e"/>
-    <ds:schemaRef ds:uri="0ecd9e27-b12c-4135-bf06-933e0ad8a934"/>
+    <ds:schemaRef ds:uri="http://schemas.openxmlformats.org/officeDocument/2006/bibliography"/>
   </ds:schemaRefs>
 </ds:datastoreItem>
 </file>

</xml_diff>